<commit_message>
updated files for class today.
</commit_message>
<xml_diff>
--- a/Course Syllabus_RstatsFall2021.docx
+++ b/Course Syllabus_RstatsFall2021.docx
@@ -115,8 +115,16 @@
         <w:rPr>
           <w:b/>
         </w:rPr>
-        <w:t xml:space="preserve"> Bessey</w:t>
-      </w:r>
+        <w:t xml:space="preserve"> </w:t>
+      </w:r>
+      <w:proofErr w:type="spellStart"/>
+      <w:r>
+        <w:rPr>
+          <w:b/>
+        </w:rPr>
+        <w:t>Bessey</w:t>
+      </w:r>
+      <w:proofErr w:type="spellEnd"/>
       <w:r>
         <w:rPr>
           <w:b/>
@@ -610,7 +618,15 @@
         </w:numPr>
       </w:pPr>
       <w:r>
-        <w:t>Data visualization (base graphics and ggplot)</w:t>
+        <w:t xml:space="preserve">Data visualization (base graphics and </w:t>
+      </w:r>
+      <w:proofErr w:type="spellStart"/>
+      <w:r>
+        <w:t>ggplot</w:t>
+      </w:r>
+      <w:proofErr w:type="spellEnd"/>
+      <w:r>
+        <w:t>)</w:t>
       </w:r>
     </w:p>
     <w:p>
@@ -677,7 +693,35 @@
         <w:rPr>
           <w:bCs/>
         </w:rPr>
-        <w:t xml:space="preserve"> by Hadley Wickham and Garrett Grolemund (O’Reilly). Copyright 2017 Garrett Grolemund, Hadley Wickham, 978-1-491-91039-9.</w:t>
+        <w:t xml:space="preserve"> by Hadley Wickham and Garrett </w:t>
+      </w:r>
+      <w:proofErr w:type="spellStart"/>
+      <w:r>
+        <w:rPr>
+          <w:bCs/>
+        </w:rPr>
+        <w:t>Grolemund</w:t>
+      </w:r>
+      <w:proofErr w:type="spellEnd"/>
+      <w:r>
+        <w:rPr>
+          <w:bCs/>
+        </w:rPr>
+        <w:t xml:space="preserve"> (O’Reilly). Copyright 2017 Garrett </w:t>
+      </w:r>
+      <w:proofErr w:type="spellStart"/>
+      <w:r>
+        <w:rPr>
+          <w:bCs/>
+        </w:rPr>
+        <w:t>Grolemund</w:t>
+      </w:r>
+      <w:proofErr w:type="spellEnd"/>
+      <w:r>
+        <w:rPr>
+          <w:bCs/>
+        </w:rPr>
+        <w:t>, Hadley Wickham, 978-1-491-91039-9.</w:t>
       </w:r>
       <w:r>
         <w:rPr>
@@ -742,6 +786,7 @@
           <w:numId w:val="8"/>
         </w:numPr>
       </w:pPr>
+      <w:proofErr w:type="spellStart"/>
       <w:r>
         <w:rPr>
           <w:b/>
@@ -749,6 +794,7 @@
         </w:rPr>
         <w:t>LunchinatoRs</w:t>
       </w:r>
+      <w:proofErr w:type="spellEnd"/>
       <w:r>
         <w:t xml:space="preserve"> </w:t>
       </w:r>
@@ -762,7 +808,15 @@
         <w:t xml:space="preserve">It happens every Friday from 12-1 in </w:t>
       </w:r>
       <w:r>
-        <w:t xml:space="preserve">334 Bessey. </w:t>
+        <w:t xml:space="preserve">334 </w:t>
+      </w:r>
+      <w:proofErr w:type="spellStart"/>
+      <w:r>
+        <w:t>Bessey</w:t>
+      </w:r>
+      <w:proofErr w:type="spellEnd"/>
+      <w:r>
+        <w:t xml:space="preserve">. </w:t>
       </w:r>
     </w:p>
     <w:p>
@@ -874,8 +928,13 @@
         </w:numPr>
       </w:pPr>
       <w:r>
-        <w:t>twitter.com/RLadiesAmes</w:t>
-      </w:r>
+        <w:t>twitter.com/</w:t>
+      </w:r>
+      <w:proofErr w:type="spellStart"/>
+      <w:r>
+        <w:t>RLadiesAmes</w:t>
+      </w:r>
+      <w:proofErr w:type="spellEnd"/>
     </w:p>
     <w:p>
       <w:pPr>
@@ -1046,7 +1105,15 @@
         <w:t>457 - Categorical data, linear models</w:t>
       </w:r>
       <w:r>
-        <w:t xml:space="preserve"> (glmm’s)</w:t>
+        <w:t xml:space="preserve"> (</w:t>
+      </w:r>
+      <w:proofErr w:type="spellStart"/>
+      <w:r>
+        <w:t>glmm’s</w:t>
+      </w:r>
+      <w:proofErr w:type="spellEnd"/>
+      <w:r>
+        <w:t>)</w:t>
       </w:r>
     </w:p>
     <w:p>
@@ -1090,11 +1157,19 @@
           <w:rFonts w:ascii="Times" w:eastAsia="Times New Roman" w:hAnsi="Times"/>
         </w:rPr>
       </w:pPr>
+      <w:proofErr w:type="spellStart"/>
       <w:r>
         <w:rPr>
           <w:rFonts w:ascii="Times" w:eastAsia="Times New Roman" w:hAnsi="Times"/>
         </w:rPr>
-        <w:t xml:space="preserve">Bolker, B. M. 2008. </w:t>
+        <w:t>Bolker</w:t>
+      </w:r>
+      <w:proofErr w:type="spellEnd"/>
+      <w:r>
+        <w:rPr>
+          <w:rFonts w:ascii="Times" w:eastAsia="Times New Roman" w:hAnsi="Times"/>
+        </w:rPr>
+        <w:t xml:space="preserve">, B. M. 2008. </w:t>
       </w:r>
       <w:r>
         <w:rPr>
@@ -1217,7 +1292,21 @@
         <w:rPr>
           <w:rFonts w:ascii="Times" w:eastAsia="Times New Roman" w:hAnsi="Times"/>
         </w:rPr>
-        <w:t>Fox, G.A., Negrete-Yankelevich, S. and Sosa, V.J. eds., 2015. </w:t>
+        <w:t>Fox, G.A., Negrete-</w:t>
+      </w:r>
+      <w:proofErr w:type="spellStart"/>
+      <w:r>
+        <w:rPr>
+          <w:rFonts w:ascii="Times" w:eastAsia="Times New Roman" w:hAnsi="Times"/>
+        </w:rPr>
+        <w:t>Yankelevich</w:t>
+      </w:r>
+      <w:proofErr w:type="spellEnd"/>
+      <w:r>
+        <w:rPr>
+          <w:rFonts w:ascii="Times" w:eastAsia="Times New Roman" w:hAnsi="Times"/>
+        </w:rPr>
+        <w:t>, S. and Sosa, V.J. eds., 2015. </w:t>
       </w:r>
       <w:r>
         <w:rPr>
@@ -1292,12 +1381,14 @@
         </w:rPr>
         <w:t>*</w:t>
       </w:r>
+      <w:proofErr w:type="spellStart"/>
       <w:r>
         <w:rPr>
           <w:rFonts w:ascii="Times" w:eastAsia="Times New Roman" w:hAnsi="Times"/>
         </w:rPr>
         <w:t>Kery</w:t>
       </w:r>
+      <w:proofErr w:type="spellEnd"/>
       <w:r>
         <w:rPr>
           <w:rFonts w:ascii="Times" w:eastAsia="Times New Roman" w:hAnsi="Times"/>
@@ -1315,7 +1406,23 @@
           <w:rFonts w:ascii="Times" w:eastAsia="Times New Roman" w:hAnsi="Times"/>
           <w:i/>
         </w:rPr>
-        <w:t>Introduction to WinBUGS for Ecologists: Bayesian approach to regression, ANOVA, mixed models and related analyses</w:t>
+        <w:t xml:space="preserve">Introduction to </w:t>
+      </w:r>
+      <w:proofErr w:type="spellStart"/>
+      <w:r>
+        <w:rPr>
+          <w:rFonts w:ascii="Times" w:eastAsia="Times New Roman" w:hAnsi="Times"/>
+          <w:i/>
+        </w:rPr>
+        <w:t>WinBUGS</w:t>
+      </w:r>
+      <w:proofErr w:type="spellEnd"/>
+      <w:r>
+        <w:rPr>
+          <w:rFonts w:ascii="Times" w:eastAsia="Times New Roman" w:hAnsi="Times"/>
+          <w:i/>
+        </w:rPr>
+        <w:t xml:space="preserve"> for Ecologists: Bayesian approach to regression, ANOVA, mixed models and related analyses</w:t>
       </w:r>
       <w:r>
         <w:rPr>
@@ -1335,18 +1442,49 @@
           <w:rFonts w:ascii="Times" w:eastAsia="Times New Roman" w:hAnsi="Times"/>
         </w:rPr>
       </w:pPr>
+      <w:proofErr w:type="spellStart"/>
       <w:r>
         <w:rPr>
           <w:rFonts w:ascii="Times" w:eastAsia="Times New Roman" w:hAnsi="Times"/>
         </w:rPr>
-        <w:t xml:space="preserve">Zuur, A. F., E. N. Ieno, and G. M. Smith. 2007. </w:t>
-      </w:r>
+        <w:t>Zuur</w:t>
+      </w:r>
+      <w:proofErr w:type="spellEnd"/>
+      <w:r>
+        <w:rPr>
+          <w:rFonts w:ascii="Times" w:eastAsia="Times New Roman" w:hAnsi="Times"/>
+        </w:rPr>
+        <w:t xml:space="preserve">, A. F., E. N. </w:t>
+      </w:r>
+      <w:proofErr w:type="spellStart"/>
+      <w:r>
+        <w:rPr>
+          <w:rFonts w:ascii="Times" w:eastAsia="Times New Roman" w:hAnsi="Times"/>
+        </w:rPr>
+        <w:t>Ieno</w:t>
+      </w:r>
+      <w:proofErr w:type="spellEnd"/>
+      <w:r>
+        <w:rPr>
+          <w:rFonts w:ascii="Times" w:eastAsia="Times New Roman" w:hAnsi="Times"/>
+        </w:rPr>
+        <w:t xml:space="preserve">, and G. M. Smith. 2007. </w:t>
+      </w:r>
+      <w:proofErr w:type="spellStart"/>
       <w:r>
         <w:rPr>
           <w:rFonts w:ascii="Times" w:eastAsia="Times New Roman" w:hAnsi="Times"/>
           <w:i/>
         </w:rPr>
-        <w:t>Analysing ecological data</w:t>
+        <w:t>Analysing</w:t>
+      </w:r>
+      <w:proofErr w:type="spellEnd"/>
+      <w:r>
+        <w:rPr>
+          <w:rFonts w:ascii="Times" w:eastAsia="Times New Roman" w:hAnsi="Times"/>
+          <w:i/>
+        </w:rPr>
+        <w:t xml:space="preserve"> ecological data</w:t>
       </w:r>
       <w:r>
         <w:rPr>
@@ -1369,11 +1507,47 @@
           <w:numId w:val="3"/>
         </w:numPr>
       </w:pPr>
+      <w:proofErr w:type="spellStart"/>
       <w:r>
         <w:rPr>
           <w:rFonts w:ascii="Times" w:eastAsia="Times New Roman" w:hAnsi="Times"/>
         </w:rPr>
-        <w:t xml:space="preserve">Zuur, Ieno, Walker, Savelieve, and Smith. 2009. </w:t>
+        <w:t>Zuur</w:t>
+      </w:r>
+      <w:proofErr w:type="spellEnd"/>
+      <w:r>
+        <w:rPr>
+          <w:rFonts w:ascii="Times" w:eastAsia="Times New Roman" w:hAnsi="Times"/>
+        </w:rPr>
+        <w:t xml:space="preserve">, </w:t>
+      </w:r>
+      <w:proofErr w:type="spellStart"/>
+      <w:r>
+        <w:rPr>
+          <w:rFonts w:ascii="Times" w:eastAsia="Times New Roman" w:hAnsi="Times"/>
+        </w:rPr>
+        <w:t>Ieno</w:t>
+      </w:r>
+      <w:proofErr w:type="spellEnd"/>
+      <w:r>
+        <w:rPr>
+          <w:rFonts w:ascii="Times" w:eastAsia="Times New Roman" w:hAnsi="Times"/>
+        </w:rPr>
+        <w:t xml:space="preserve">, Walker, </w:t>
+      </w:r>
+      <w:proofErr w:type="spellStart"/>
+      <w:r>
+        <w:rPr>
+          <w:rFonts w:ascii="Times" w:eastAsia="Times New Roman" w:hAnsi="Times"/>
+        </w:rPr>
+        <w:t>Savelieve</w:t>
+      </w:r>
+      <w:proofErr w:type="spellEnd"/>
+      <w:r>
+        <w:rPr>
+          <w:rFonts w:ascii="Times" w:eastAsia="Times New Roman" w:hAnsi="Times"/>
+        </w:rPr>
+        <w:t xml:space="preserve">, and Smith. 2009. </w:t>
       </w:r>
       <w:r>
         <w:rPr>
@@ -1427,7 +1601,15 @@
         <w:t>Hands-on programming with R</w:t>
       </w:r>
       <w:r>
-        <w:t xml:space="preserve"> by Garrett Grolemund. </w:t>
+        <w:t xml:space="preserve"> by Garrett </w:t>
+      </w:r>
+      <w:proofErr w:type="spellStart"/>
+      <w:r>
+        <w:t>Grolemund</w:t>
+      </w:r>
+      <w:proofErr w:type="spellEnd"/>
+      <w:r>
+        <w:t xml:space="preserve">. </w:t>
       </w:r>
       <w:hyperlink r:id="rId6" w:history="1">
         <w:r>
@@ -1790,6 +1972,7 @@
               </w:rPr>
               <w:t xml:space="preserve">installing </w:t>
             </w:r>
+            <w:proofErr w:type="spellStart"/>
             <w:r>
               <w:rPr>
                 <w:rFonts w:ascii="Calibri" w:eastAsia="Times New Roman" w:hAnsi="Calibri"/>
@@ -1797,6 +1980,7 @@
               </w:rPr>
               <w:t>RStudio</w:t>
             </w:r>
+            <w:proofErr w:type="spellEnd"/>
             <w:r>
               <w:rPr>
                 <w:rFonts w:ascii="Calibri" w:eastAsia="Times New Roman" w:hAnsi="Calibri"/>
@@ -1839,8 +2023,17 @@
                 <w:rFonts w:ascii="Calibri" w:eastAsia="Times New Roman" w:hAnsi="Calibri"/>
                 <w:color w:val="000000"/>
               </w:rPr>
-              <w:t>R, RStudio</w:t>
-            </w:r>
+              <w:t xml:space="preserve">R, </w:t>
+            </w:r>
+            <w:proofErr w:type="spellStart"/>
+            <w:r>
+              <w:rPr>
+                <w:rFonts w:ascii="Calibri" w:eastAsia="Times New Roman" w:hAnsi="Calibri"/>
+                <w:color w:val="000000"/>
+              </w:rPr>
+              <w:t>RStudio</w:t>
+            </w:r>
+            <w:proofErr w:type="spellEnd"/>
           </w:p>
         </w:tc>
         <w:tc>
@@ -1980,8 +2173,17 @@
                 <w:rFonts w:ascii="Calibri" w:eastAsia="Times New Roman" w:hAnsi="Calibri"/>
                 <w:color w:val="000000"/>
               </w:rPr>
-              <w:t>Fill out Analysis_Outline</w:t>
-            </w:r>
+              <w:t xml:space="preserve">Fill out </w:t>
+            </w:r>
+            <w:proofErr w:type="spellStart"/>
+            <w:r>
+              <w:rPr>
+                <w:rFonts w:ascii="Calibri" w:eastAsia="Times New Roman" w:hAnsi="Calibri"/>
+                <w:color w:val="000000"/>
+              </w:rPr>
+              <w:t>Analysis_Outline</w:t>
+            </w:r>
+            <w:proofErr w:type="spellEnd"/>
           </w:p>
         </w:tc>
         <w:tc>
@@ -2077,7 +2279,23 @@
                 <w:rFonts w:ascii="Calibri" w:eastAsia="Times New Roman" w:hAnsi="Calibri"/>
                 <w:color w:val="000000"/>
               </w:rPr>
-              <w:t>Getting comfortable with RStudio, R</w:t>
+              <w:t xml:space="preserve">Getting comfortable with </w:t>
+            </w:r>
+            <w:proofErr w:type="spellStart"/>
+            <w:r>
+              <w:rPr>
+                <w:rFonts w:ascii="Calibri" w:eastAsia="Times New Roman" w:hAnsi="Calibri"/>
+                <w:color w:val="000000"/>
+              </w:rPr>
+              <w:t>RStudio</w:t>
+            </w:r>
+            <w:proofErr w:type="spellEnd"/>
+            <w:r>
+              <w:rPr>
+                <w:rFonts w:ascii="Calibri" w:eastAsia="Times New Roman" w:hAnsi="Calibri"/>
+                <w:color w:val="000000"/>
+              </w:rPr>
+              <w:t>, R</w:t>
             </w:r>
           </w:p>
         </w:tc>
@@ -2220,6 +2438,20 @@
               </w:rPr>
               <w:t>: getting comfortable with R</w:t>
             </w:r>
+            <w:r>
+              <w:rPr>
+                <w:rFonts w:ascii="Calibri" w:eastAsia="Times New Roman" w:hAnsi="Calibri"/>
+                <w:color w:val="000000"/>
+              </w:rPr>
+              <w:t>, loading GitHub</w:t>
+            </w:r>
+            <w:r>
+              <w:rPr>
+                <w:rFonts w:ascii="Calibri" w:eastAsia="Times New Roman" w:hAnsi="Calibri"/>
+                <w:color w:val="000000"/>
+              </w:rPr>
+              <w:t xml:space="preserve"> </w:t>
+            </w:r>
           </w:p>
         </w:tc>
         <w:tc>
@@ -2249,6 +2481,13 @@
                 <w:color w:val="000000"/>
               </w:rPr>
               <w:t>Script that reads in data and libraries</w:t>
+            </w:r>
+            <w:r>
+              <w:rPr>
+                <w:rFonts w:ascii="Calibri" w:eastAsia="Times New Roman" w:hAnsi="Calibri"/>
+                <w:color w:val="000000"/>
+              </w:rPr>
+              <w:t xml:space="preserve"> for your own dataset</w:t>
             </w:r>
           </w:p>
         </w:tc>
@@ -2389,13 +2628,6 @@
                 <w:color w:val="000000"/>
               </w:rPr>
             </w:pPr>
-            <w:r>
-              <w:rPr>
-                <w:rFonts w:ascii="Calibri" w:eastAsia="Times New Roman" w:hAnsi="Calibri"/>
-                <w:color w:val="000000"/>
-              </w:rPr>
-              <w:t>3</w:t>
-            </w:r>
           </w:p>
         </w:tc>
       </w:tr>
@@ -2429,14 +2661,7 @@
                 <w:rFonts w:ascii="Calibri" w:eastAsia="Times New Roman" w:hAnsi="Calibri"/>
                 <w:color w:val="000000"/>
               </w:rPr>
-              <w:t>8</w:t>
-            </w:r>
-            <w:r>
-              <w:rPr>
-                <w:rFonts w:ascii="Calibri" w:eastAsia="Times New Roman" w:hAnsi="Calibri"/>
-                <w:color w:val="000000"/>
-              </w:rPr>
-              <w:t>-Sep-</w:t>
+              <w:t>8-Sep-</w:t>
             </w:r>
             <w:r>
               <w:rPr>
@@ -2472,49 +2697,28 @@
                 <w:rFonts w:ascii="Calibri" w:eastAsia="Times New Roman" w:hAnsi="Calibri"/>
                 <w:color w:val="000000"/>
               </w:rPr>
-              <w:t xml:space="preserve">Coding </w:t>
-            </w:r>
-            <w:r>
-              <w:rPr>
-                <w:rFonts w:ascii="Calibri" w:eastAsia="Times New Roman" w:hAnsi="Calibri"/>
-                <w:color w:val="000000"/>
-              </w:rPr>
-              <w:t>Wednesday</w:t>
-            </w:r>
-            <w:r>
-              <w:rPr>
-                <w:rFonts w:ascii="Calibri" w:eastAsia="Times New Roman" w:hAnsi="Calibri"/>
-                <w:color w:val="000000"/>
-              </w:rPr>
-              <w:t xml:space="preserve">: more </w:t>
-            </w:r>
-            <w:r>
-              <w:rPr>
-                <w:rFonts w:ascii="Calibri" w:eastAsia="Times New Roman" w:hAnsi="Calibri"/>
-                <w:color w:val="000000"/>
-              </w:rPr>
-              <w:t>intro</w:t>
-            </w:r>
-            <w:r>
-              <w:rPr>
-                <w:rFonts w:ascii="Calibri" w:eastAsia="Times New Roman" w:hAnsi="Calibri"/>
-                <w:color w:val="000000"/>
-              </w:rPr>
-              <w:t xml:space="preserve"> </w:t>
-            </w:r>
-            <w:r>
-              <w:rPr>
-                <w:rFonts w:ascii="Calibri" w:eastAsia="Times New Roman" w:hAnsi="Calibri"/>
-                <w:color w:val="000000"/>
-              </w:rPr>
-              <w:t>to</w:t>
-            </w:r>
-            <w:r>
-              <w:rPr>
-                <w:rFonts w:ascii="Calibri" w:eastAsia="Times New Roman" w:hAnsi="Calibri"/>
-                <w:color w:val="000000"/>
-              </w:rPr>
-              <w:t xml:space="preserve"> R</w:t>
+              <w:t xml:space="preserve">Introduction to </w:t>
+            </w:r>
+            <w:r>
+              <w:rPr>
+                <w:rFonts w:ascii="Calibri" w:eastAsia="Times New Roman" w:hAnsi="Calibri"/>
+                <w:color w:val="000000"/>
+              </w:rPr>
+              <w:t>Reproducible Research</w:t>
+            </w:r>
+            <w:r>
+              <w:rPr>
+                <w:rFonts w:ascii="Calibri" w:eastAsia="Times New Roman" w:hAnsi="Calibri"/>
+                <w:color w:val="000000"/>
+              </w:rPr>
+              <w:t xml:space="preserve">, and </w:t>
+            </w:r>
+            <w:r>
+              <w:rPr>
+                <w:rFonts w:ascii="Calibri" w:eastAsia="Times New Roman" w:hAnsi="Calibri"/>
+                <w:color w:val="000000"/>
+              </w:rPr>
+              <w:t>How to use GitHub</w:t>
             </w:r>
           </w:p>
         </w:tc>
@@ -2543,7 +2747,7 @@
                 <w:rFonts w:ascii="Calibri" w:eastAsia="Times New Roman" w:hAnsi="Calibri"/>
                 <w:color w:val="000000"/>
               </w:rPr>
-              <w:t>Read tidy data paper by Hadley Wickham</w:t>
+              <w:t xml:space="preserve">Set up your own repository on GitHub with raw data </w:t>
             </w:r>
           </w:p>
         </w:tc>
@@ -2597,21 +2801,7 @@
                 <w:rFonts w:ascii="Calibri" w:eastAsia="Times New Roman" w:hAnsi="Calibri"/>
                 <w:color w:val="000000"/>
               </w:rPr>
-              <w:t>1</w:t>
-            </w:r>
-            <w:r>
-              <w:rPr>
-                <w:rFonts w:ascii="Calibri" w:eastAsia="Times New Roman" w:hAnsi="Calibri"/>
-                <w:color w:val="000000"/>
-              </w:rPr>
-              <w:t>3</w:t>
-            </w:r>
-            <w:r>
-              <w:rPr>
-                <w:rFonts w:ascii="Calibri" w:eastAsia="Times New Roman" w:hAnsi="Calibri"/>
-                <w:color w:val="000000"/>
-              </w:rPr>
-              <w:t>-Sep-</w:t>
+              <w:t>13-Sep-</w:t>
             </w:r>
             <w:r>
               <w:rPr>
@@ -2647,14 +2837,7 @@
                 <w:rFonts w:ascii="Calibri" w:eastAsia="Times New Roman" w:hAnsi="Calibri"/>
                 <w:color w:val="000000"/>
               </w:rPr>
-              <w:t>Introduction to Reproducible Research</w:t>
-            </w:r>
-            <w:r>
-              <w:rPr>
-                <w:rFonts w:ascii="Calibri" w:eastAsia="Times New Roman" w:hAnsi="Calibri"/>
-                <w:color w:val="000000"/>
-              </w:rPr>
-              <w:t>, GitHub</w:t>
+              <w:t>Good Datasheets and Coding with Style</w:t>
             </w:r>
           </w:p>
         </w:tc>
@@ -2679,13 +2862,6 @@
                 <w:color w:val="000000"/>
               </w:rPr>
             </w:pPr>
-            <w:r>
-              <w:rPr>
-                <w:rFonts w:ascii="Calibri" w:eastAsia="Times New Roman" w:hAnsi="Calibri"/>
-                <w:color w:val="000000"/>
-              </w:rPr>
-              <w:t>Set up your own repository on GitHub with raw data</w:t>
-            </w:r>
           </w:p>
         </w:tc>
         <w:tc>
@@ -2710,7 +2886,7 @@
                 <w:rFonts w:ascii="Calibri" w:eastAsia="Times New Roman" w:hAnsi="Calibri"/>
                 <w:color w:val="000000"/>
               </w:rPr>
-              <w:t>NA</w:t>
+              <w:t>Tidy data paper</w:t>
             </w:r>
           </w:p>
         </w:tc>
@@ -2745,21 +2921,7 @@
                 <w:rFonts w:ascii="Calibri" w:eastAsia="Times New Roman" w:hAnsi="Calibri"/>
                 <w:color w:val="000000"/>
               </w:rPr>
-              <w:t>1</w:t>
-            </w:r>
-            <w:r>
-              <w:rPr>
-                <w:rFonts w:ascii="Calibri" w:eastAsia="Times New Roman" w:hAnsi="Calibri"/>
-                <w:color w:val="000000"/>
-              </w:rPr>
-              <w:t>5</w:t>
-            </w:r>
-            <w:r>
-              <w:rPr>
-                <w:rFonts w:ascii="Calibri" w:eastAsia="Times New Roman" w:hAnsi="Calibri"/>
-                <w:color w:val="000000"/>
-              </w:rPr>
-              <w:t>-Sep-</w:t>
+              <w:t>15-Sep-</w:t>
             </w:r>
             <w:r>
               <w:rPr>
@@ -2795,21 +2957,7 @@
                 <w:rFonts w:ascii="Calibri" w:eastAsia="Times New Roman" w:hAnsi="Calibri"/>
                 <w:color w:val="000000"/>
               </w:rPr>
-              <w:t xml:space="preserve">Coding </w:t>
-            </w:r>
-            <w:r>
-              <w:rPr>
-                <w:rFonts w:ascii="Calibri" w:eastAsia="Times New Roman" w:hAnsi="Calibri"/>
-                <w:color w:val="000000"/>
-              </w:rPr>
-              <w:t>Wednesday</w:t>
-            </w:r>
-            <w:r>
-              <w:rPr>
-                <w:rFonts w:ascii="Calibri" w:eastAsia="Times New Roman" w:hAnsi="Calibri"/>
-                <w:color w:val="000000"/>
-              </w:rPr>
-              <w:t>: Data management plan</w:t>
+              <w:t>Coding Wednesday: Data management plan</w:t>
             </w:r>
           </w:p>
         </w:tc>
@@ -2839,7 +2987,16 @@
                 <w:rFonts w:ascii="Calibri" w:eastAsia="Times New Roman" w:hAnsi="Calibri"/>
                 <w:color w:val="000000"/>
               </w:rPr>
-              <w:t> Data Management Plan</w:t>
+              <w:t> Data Ma</w:t>
+            </w:r>
+            <w:bookmarkStart w:id="0" w:name="_GoBack"/>
+            <w:bookmarkEnd w:id="0"/>
+            <w:r>
+              <w:rPr>
+                <w:rFonts w:ascii="Calibri" w:eastAsia="Times New Roman" w:hAnsi="Calibri"/>
+                <w:color w:val="000000"/>
+              </w:rPr>
+              <w:t>nagement Plan</w:t>
             </w:r>
           </w:p>
         </w:tc>
@@ -2893,21 +3050,7 @@
                 <w:rFonts w:ascii="Calibri" w:eastAsia="Times New Roman" w:hAnsi="Calibri"/>
                 <w:color w:val="000000"/>
               </w:rPr>
-              <w:t>2</w:t>
-            </w:r>
-            <w:r>
-              <w:rPr>
-                <w:rFonts w:ascii="Calibri" w:eastAsia="Times New Roman" w:hAnsi="Calibri"/>
-                <w:color w:val="000000"/>
-              </w:rPr>
-              <w:t>0</w:t>
-            </w:r>
-            <w:r>
-              <w:rPr>
-                <w:rFonts w:ascii="Calibri" w:eastAsia="Times New Roman" w:hAnsi="Calibri"/>
-                <w:color w:val="000000"/>
-              </w:rPr>
-              <w:t>-Sep-</w:t>
+              <w:t>20-Sep-</w:t>
             </w:r>
             <w:r>
               <w:rPr>
@@ -2944,7 +3087,23 @@
                 <w:rFonts w:ascii="Calibri" w:eastAsia="Times New Roman" w:hAnsi="Calibri"/>
                 <w:color w:val="000000"/>
               </w:rPr>
-              <w:t>Introduction to Data Wrangling, tidyverse, piping</w:t>
+              <w:t xml:space="preserve">Introduction to Data Wrangling, </w:t>
+            </w:r>
+            <w:proofErr w:type="spellStart"/>
+            <w:r>
+              <w:rPr>
+                <w:rFonts w:ascii="Calibri" w:eastAsia="Times New Roman" w:hAnsi="Calibri"/>
+                <w:color w:val="000000"/>
+              </w:rPr>
+              <w:t>tidyverse</w:t>
+            </w:r>
+            <w:proofErr w:type="spellEnd"/>
+            <w:r>
+              <w:rPr>
+                <w:rFonts w:ascii="Calibri" w:eastAsia="Times New Roman" w:hAnsi="Calibri"/>
+                <w:color w:val="000000"/>
+              </w:rPr>
+              <w:t>, piping</w:t>
             </w:r>
           </w:p>
         </w:tc>
@@ -3028,21 +3187,7 @@
                 <w:rFonts w:ascii="Calibri" w:eastAsia="Times New Roman" w:hAnsi="Calibri"/>
                 <w:color w:val="000000"/>
               </w:rPr>
-              <w:t>2</w:t>
-            </w:r>
-            <w:r>
-              <w:rPr>
-                <w:rFonts w:ascii="Calibri" w:eastAsia="Times New Roman" w:hAnsi="Calibri"/>
-                <w:color w:val="000000"/>
-              </w:rPr>
-              <w:t>2</w:t>
-            </w:r>
-            <w:r>
-              <w:rPr>
-                <w:rFonts w:ascii="Calibri" w:eastAsia="Times New Roman" w:hAnsi="Calibri"/>
-                <w:color w:val="000000"/>
-              </w:rPr>
-              <w:t>-Sep-</w:t>
+              <w:t>22-Sep-</w:t>
             </w:r>
             <w:r>
               <w:rPr>
@@ -3078,21 +3223,7 @@
                 <w:rFonts w:ascii="Calibri" w:eastAsia="Times New Roman" w:hAnsi="Calibri"/>
                 <w:color w:val="000000"/>
               </w:rPr>
-              <w:t xml:space="preserve">Coding </w:t>
-            </w:r>
-            <w:r>
-              <w:rPr>
-                <w:rFonts w:ascii="Calibri" w:eastAsia="Times New Roman" w:hAnsi="Calibri"/>
-                <w:color w:val="000000"/>
-              </w:rPr>
-              <w:t>Wednesday</w:t>
-            </w:r>
-            <w:r>
-              <w:rPr>
-                <w:rFonts w:ascii="Calibri" w:eastAsia="Times New Roman" w:hAnsi="Calibri"/>
-                <w:color w:val="000000"/>
-              </w:rPr>
-              <w:t>: Data wrangling</w:t>
+              <w:t>Coding Wednesday: Data wrangling</w:t>
             </w:r>
           </w:p>
         </w:tc>
@@ -3176,14 +3307,7 @@
                 <w:rFonts w:ascii="Calibri" w:eastAsia="Times New Roman" w:hAnsi="Calibri"/>
                 <w:color w:val="000000"/>
               </w:rPr>
-              <w:t>27-Sep</w:t>
-            </w:r>
-            <w:r>
-              <w:rPr>
-                <w:rFonts w:ascii="Calibri" w:eastAsia="Times New Roman" w:hAnsi="Calibri"/>
-                <w:color w:val="000000"/>
-              </w:rPr>
-              <w:t>-</w:t>
+              <w:t>27-Sep-</w:t>
             </w:r>
             <w:r>
               <w:rPr>
@@ -3219,14 +3343,7 @@
                 <w:rFonts w:ascii="Calibri" w:eastAsia="Times New Roman" w:hAnsi="Calibri"/>
                 <w:color w:val="000000"/>
               </w:rPr>
-              <w:t xml:space="preserve">Data Wrangling </w:t>
-            </w:r>
-            <w:r>
-              <w:rPr>
-                <w:rFonts w:ascii="Calibri" w:eastAsia="Times New Roman" w:hAnsi="Calibri"/>
-                <w:color w:val="000000"/>
-              </w:rPr>
-              <w:t>continued</w:t>
+              <w:t>Data Wrangling continued</w:t>
             </w:r>
           </w:p>
         </w:tc>
@@ -3309,14 +3426,7 @@
                 <w:rFonts w:ascii="Calibri" w:eastAsia="Times New Roman" w:hAnsi="Calibri"/>
                 <w:color w:val="000000"/>
               </w:rPr>
-              <w:t>29-Sep</w:t>
-            </w:r>
-            <w:r>
-              <w:rPr>
-                <w:rFonts w:ascii="Calibri" w:eastAsia="Times New Roman" w:hAnsi="Calibri"/>
-                <w:color w:val="000000"/>
-              </w:rPr>
-              <w:t>-</w:t>
+              <w:t>29-Sep-</w:t>
             </w:r>
             <w:r>
               <w:rPr>
@@ -3352,21 +3462,7 @@
                 <w:rFonts w:ascii="Calibri" w:eastAsia="Times New Roman" w:hAnsi="Calibri"/>
                 <w:color w:val="000000"/>
               </w:rPr>
-              <w:t xml:space="preserve">Coding </w:t>
-            </w:r>
-            <w:r>
-              <w:rPr>
-                <w:rFonts w:ascii="Calibri" w:eastAsia="Times New Roman" w:hAnsi="Calibri"/>
-                <w:color w:val="000000"/>
-              </w:rPr>
-              <w:t>Wednesday</w:t>
-            </w:r>
-            <w:r>
-              <w:rPr>
-                <w:rFonts w:ascii="Calibri" w:eastAsia="Times New Roman" w:hAnsi="Calibri"/>
-                <w:color w:val="000000"/>
-              </w:rPr>
-              <w:t>: Data wrangling</w:t>
+              <w:t>Coding Wednesday: Data wrangling</w:t>
             </w:r>
           </w:p>
         </w:tc>
@@ -3450,14 +3546,7 @@
                 <w:rFonts w:ascii="Calibri" w:eastAsia="Times New Roman" w:hAnsi="Calibri"/>
                 <w:color w:val="000000"/>
               </w:rPr>
-              <w:t>4</w:t>
-            </w:r>
-            <w:r>
-              <w:rPr>
-                <w:rFonts w:ascii="Calibri" w:eastAsia="Times New Roman" w:hAnsi="Calibri"/>
-                <w:color w:val="000000"/>
-              </w:rPr>
-              <w:t>-Oct-</w:t>
+              <w:t>4-Oct-</w:t>
             </w:r>
             <w:r>
               <w:rPr>
@@ -3542,49 +3631,14 @@
                 <w:rFonts w:ascii="Calibri" w:eastAsia="Times New Roman" w:hAnsi="Calibri"/>
                 <w:color w:val="000000"/>
               </w:rPr>
-              <w:t>B</w:t>
-            </w:r>
-            <w:r>
-              <w:rPr>
-                <w:rFonts w:ascii="Calibri" w:eastAsia="Times New Roman" w:hAnsi="Calibri"/>
-                <w:color w:val="000000"/>
-              </w:rPr>
-              <w:t>1</w:t>
-            </w:r>
-            <w:r>
-              <w:rPr>
-                <w:rFonts w:ascii="Calibri" w:eastAsia="Times New Roman" w:hAnsi="Calibri"/>
-                <w:color w:val="000000"/>
-              </w:rPr>
-              <w:t>-ggplot</w:t>
-            </w:r>
-            <w:r>
-              <w:rPr>
-                <w:rFonts w:ascii="Calibri" w:eastAsia="Times New Roman" w:hAnsi="Calibri"/>
-                <w:color w:val="000000"/>
-              </w:rPr>
-              <w:t>,</w:t>
-            </w:r>
-            <w:r>
-              <w:rPr>
-                <w:rFonts w:ascii="Calibri" w:eastAsia="Times New Roman" w:hAnsi="Calibri"/>
-                <w:color w:val="000000"/>
-              </w:rPr>
-              <w:t xml:space="preserve"> B</w:t>
-            </w:r>
-            <w:r>
-              <w:rPr>
-                <w:rFonts w:ascii="Calibri" w:eastAsia="Times New Roman" w:hAnsi="Calibri"/>
-                <w:color w:val="000000"/>
-              </w:rPr>
-              <w:t>5</w:t>
-            </w:r>
-            <w:r>
-              <w:rPr>
-                <w:rFonts w:ascii="Calibri" w:eastAsia="Times New Roman" w:hAnsi="Calibri"/>
-                <w:color w:val="000000"/>
-              </w:rPr>
-              <w:t>-ExDatAn</w:t>
+              <w:t xml:space="preserve">Ch3, </w:t>
+            </w:r>
+            <w:r>
+              <w:rPr>
+                <w:rFonts w:ascii="Calibri" w:eastAsia="Times New Roman" w:hAnsi="Calibri"/>
+                <w:color w:val="000000"/>
+              </w:rPr>
+              <w:t>B1-ggplot, B5-ExDatAn</w:t>
             </w:r>
           </w:p>
         </w:tc>
@@ -3619,14 +3673,7 @@
                 <w:rFonts w:ascii="Calibri" w:eastAsia="Times New Roman" w:hAnsi="Calibri"/>
                 <w:color w:val="000000"/>
               </w:rPr>
-              <w:t>6</w:t>
-            </w:r>
-            <w:r>
-              <w:rPr>
-                <w:rFonts w:ascii="Calibri" w:eastAsia="Times New Roman" w:hAnsi="Calibri"/>
-                <w:color w:val="000000"/>
-              </w:rPr>
-              <w:t>-Oct-</w:t>
+              <w:t>6-Oct-</w:t>
             </w:r>
             <w:r>
               <w:rPr>
@@ -3663,21 +3710,7 @@
                 <w:rFonts w:ascii="Calibri" w:eastAsia="Times New Roman" w:hAnsi="Calibri"/>
                 <w:color w:val="000000"/>
               </w:rPr>
-              <w:t xml:space="preserve">Coding </w:t>
-            </w:r>
-            <w:r>
-              <w:rPr>
-                <w:rFonts w:ascii="Calibri" w:eastAsia="Times New Roman" w:hAnsi="Calibri"/>
-                <w:color w:val="000000"/>
-              </w:rPr>
-              <w:t>Wednesday</w:t>
-            </w:r>
-            <w:r>
-              <w:rPr>
-                <w:rFonts w:ascii="Calibri" w:eastAsia="Times New Roman" w:hAnsi="Calibri"/>
-                <w:color w:val="000000"/>
-              </w:rPr>
-              <w:t>: Exploring and visualizing datasets</w:t>
+              <w:t>Coding Wednesday: Exploring and visualizing datasets</w:t>
             </w:r>
           </w:p>
         </w:tc>
@@ -3707,14 +3740,7 @@
                 <w:rFonts w:ascii="Calibri" w:eastAsia="Times New Roman" w:hAnsi="Calibri"/>
                 <w:color w:val="000000"/>
               </w:rPr>
-              <w:t>Data wrangling script and e</w:t>
-            </w:r>
-            <w:r>
-              <w:rPr>
-                <w:rFonts w:ascii="Calibri" w:eastAsia="Times New Roman" w:hAnsi="Calibri"/>
-                <w:color w:val="000000"/>
-              </w:rPr>
-              <w:t>xploratory graphics from your own dataset</w:t>
+              <w:t>Data wrangling script and exploratory graphics from your own dataset</w:t>
             </w:r>
           </w:p>
         </w:tc>
@@ -3768,14 +3794,7 @@
                 <w:rFonts w:ascii="Calibri" w:eastAsia="Times New Roman" w:hAnsi="Calibri"/>
                 <w:color w:val="000000"/>
               </w:rPr>
-              <w:t>11</w:t>
-            </w:r>
-            <w:r>
-              <w:rPr>
-                <w:rFonts w:ascii="Calibri" w:eastAsia="Times New Roman" w:hAnsi="Calibri"/>
-                <w:color w:val="000000"/>
-              </w:rPr>
-              <w:t>-Oct-</w:t>
+              <w:t>11-Oct-</w:t>
             </w:r>
             <w:r>
               <w:rPr>
@@ -3895,21 +3914,7 @@
                 <w:rFonts w:ascii="Calibri" w:eastAsia="Times New Roman" w:hAnsi="Calibri"/>
                 <w:color w:val="000000"/>
               </w:rPr>
-              <w:t>1</w:t>
-            </w:r>
-            <w:r>
-              <w:rPr>
-                <w:rFonts w:ascii="Calibri" w:eastAsia="Times New Roman" w:hAnsi="Calibri"/>
-                <w:color w:val="000000"/>
-              </w:rPr>
-              <w:t>3</w:t>
-            </w:r>
-            <w:r>
-              <w:rPr>
-                <w:rFonts w:ascii="Calibri" w:eastAsia="Times New Roman" w:hAnsi="Calibri"/>
-                <w:color w:val="000000"/>
-              </w:rPr>
-              <w:t>-Oct-</w:t>
+              <w:t>13-Oct-</w:t>
             </w:r>
             <w:r>
               <w:rPr>
@@ -3946,21 +3951,7 @@
                 <w:rFonts w:ascii="Calibri" w:eastAsia="Times New Roman" w:hAnsi="Calibri"/>
                 <w:color w:val="000000"/>
               </w:rPr>
-              <w:t xml:space="preserve">Coding </w:t>
-            </w:r>
-            <w:r>
-              <w:rPr>
-                <w:rFonts w:ascii="Calibri" w:eastAsia="Times New Roman" w:hAnsi="Calibri"/>
-                <w:color w:val="000000"/>
-              </w:rPr>
-              <w:t>Wednesday</w:t>
-            </w:r>
-            <w:r>
-              <w:rPr>
-                <w:rFonts w:ascii="Calibri" w:eastAsia="Times New Roman" w:hAnsi="Calibri"/>
-                <w:color w:val="000000"/>
-              </w:rPr>
-              <w:t>: Data simulation</w:t>
+              <w:t>Coding Wednesday: Data simulation</w:t>
             </w:r>
           </w:p>
         </w:tc>
@@ -4045,14 +4036,7 @@
                 <w:rFonts w:ascii="Calibri" w:eastAsia="Times New Roman" w:hAnsi="Calibri"/>
                 <w:color w:val="000000"/>
               </w:rPr>
-              <w:t>18</w:t>
-            </w:r>
-            <w:r>
-              <w:rPr>
-                <w:rFonts w:ascii="Calibri" w:eastAsia="Times New Roman" w:hAnsi="Calibri"/>
-                <w:color w:val="000000"/>
-              </w:rPr>
-              <w:t>-Oct-</w:t>
+              <w:t>18-Oct-</w:t>
             </w:r>
             <w:r>
               <w:rPr>
@@ -4173,14 +4157,7 @@
                 <w:rFonts w:ascii="Calibri" w:eastAsia="Times New Roman" w:hAnsi="Calibri"/>
                 <w:color w:val="000000"/>
               </w:rPr>
-              <w:t>20</w:t>
-            </w:r>
-            <w:r>
-              <w:rPr>
-                <w:rFonts w:ascii="Calibri" w:eastAsia="Times New Roman" w:hAnsi="Calibri"/>
-                <w:color w:val="000000"/>
-              </w:rPr>
-              <w:t>-Oct-</w:t>
+              <w:t>20-Oct-</w:t>
             </w:r>
             <w:r>
               <w:rPr>
@@ -4217,21 +4194,7 @@
                 <w:rFonts w:ascii="Calibri" w:eastAsia="Times New Roman" w:hAnsi="Calibri"/>
                 <w:color w:val="000000"/>
               </w:rPr>
-              <w:t xml:space="preserve">Coding </w:t>
-            </w:r>
-            <w:r>
-              <w:rPr>
-                <w:rFonts w:ascii="Calibri" w:eastAsia="Times New Roman" w:hAnsi="Calibri"/>
-                <w:color w:val="000000"/>
-              </w:rPr>
-              <w:t>Wednesday</w:t>
-            </w:r>
-            <w:r>
-              <w:rPr>
-                <w:rFonts w:ascii="Calibri" w:eastAsia="Times New Roman" w:hAnsi="Calibri"/>
-                <w:color w:val="000000"/>
-              </w:rPr>
-              <w:t>: Choosing your statistical approach</w:t>
+              <w:t>Coding Wednesday: Choosing your statistical approach</w:t>
             </w:r>
           </w:p>
         </w:tc>
@@ -4316,21 +4279,7 @@
                 <w:rFonts w:ascii="Calibri" w:eastAsia="Times New Roman" w:hAnsi="Calibri"/>
                 <w:color w:val="000000"/>
               </w:rPr>
-              <w:t>2</w:t>
-            </w:r>
-            <w:r>
-              <w:rPr>
-                <w:rFonts w:ascii="Calibri" w:eastAsia="Times New Roman" w:hAnsi="Calibri"/>
-                <w:color w:val="000000"/>
-              </w:rPr>
-              <w:t>5</w:t>
-            </w:r>
-            <w:r>
-              <w:rPr>
-                <w:rFonts w:ascii="Calibri" w:eastAsia="Times New Roman" w:hAnsi="Calibri"/>
-                <w:color w:val="000000"/>
-              </w:rPr>
-              <w:t>-Oct-</w:t>
+              <w:t>25-Oct-</w:t>
             </w:r>
             <w:r>
               <w:rPr>
@@ -4452,14 +4401,7 @@
                 <w:rFonts w:ascii="Calibri" w:eastAsia="Times New Roman" w:hAnsi="Calibri"/>
                 <w:color w:val="000000"/>
               </w:rPr>
-              <w:t>27</w:t>
-            </w:r>
-            <w:r>
-              <w:rPr>
-                <w:rFonts w:ascii="Calibri" w:eastAsia="Times New Roman" w:hAnsi="Calibri"/>
-                <w:color w:val="000000"/>
-              </w:rPr>
-              <w:t>-Oct-</w:t>
+              <w:t>27-Oct-</w:t>
             </w:r>
             <w:r>
               <w:rPr>
@@ -4496,21 +4438,7 @@
                 <w:rFonts w:ascii="Calibri" w:eastAsia="Times New Roman" w:hAnsi="Calibri"/>
                 <w:color w:val="000000"/>
               </w:rPr>
-              <w:t xml:space="preserve">Coding </w:t>
-            </w:r>
-            <w:r>
-              <w:rPr>
-                <w:rFonts w:ascii="Calibri" w:eastAsia="Times New Roman" w:hAnsi="Calibri"/>
-                <w:color w:val="000000"/>
-              </w:rPr>
-              <w:t>Wednesday</w:t>
-            </w:r>
-            <w:r>
-              <w:rPr>
-                <w:rFonts w:ascii="Calibri" w:eastAsia="Times New Roman" w:hAnsi="Calibri"/>
-                <w:color w:val="000000"/>
-              </w:rPr>
-              <w:t>: Data analysis</w:t>
+              <w:t>Coding Wednesday: Data analysis</w:t>
             </w:r>
           </w:p>
         </w:tc>
@@ -4595,14 +4523,7 @@
                 <w:rFonts w:ascii="Calibri" w:eastAsia="Times New Roman" w:hAnsi="Calibri"/>
                 <w:color w:val="000000"/>
               </w:rPr>
-              <w:t>1</w:t>
-            </w:r>
-            <w:r>
-              <w:rPr>
-                <w:rFonts w:ascii="Calibri" w:eastAsia="Times New Roman" w:hAnsi="Calibri"/>
-                <w:color w:val="000000"/>
-              </w:rPr>
-              <w:t>-Nov-</w:t>
+              <w:t>1-Nov-</w:t>
             </w:r>
             <w:r>
               <w:rPr>
@@ -4723,14 +4644,7 @@
                 <w:rFonts w:ascii="Calibri" w:eastAsia="Times New Roman" w:hAnsi="Calibri"/>
                 <w:color w:val="000000"/>
               </w:rPr>
-              <w:t>3</w:t>
-            </w:r>
-            <w:r>
-              <w:rPr>
-                <w:rFonts w:ascii="Calibri" w:eastAsia="Times New Roman" w:hAnsi="Calibri"/>
-                <w:color w:val="000000"/>
-              </w:rPr>
-              <w:t>-Nov-</w:t>
+              <w:t>3-Nov-</w:t>
             </w:r>
             <w:r>
               <w:rPr>
@@ -4767,21 +4681,7 @@
                 <w:rFonts w:ascii="Calibri" w:eastAsia="Times New Roman" w:hAnsi="Calibri"/>
                 <w:color w:val="000000"/>
               </w:rPr>
-              <w:t xml:space="preserve">Coding </w:t>
-            </w:r>
-            <w:r>
-              <w:rPr>
-                <w:rFonts w:ascii="Calibri" w:eastAsia="Times New Roman" w:hAnsi="Calibri"/>
-                <w:color w:val="000000"/>
-              </w:rPr>
-              <w:t>Wednesday</w:t>
-            </w:r>
-            <w:r>
-              <w:rPr>
-                <w:rFonts w:ascii="Calibri" w:eastAsia="Times New Roman" w:hAnsi="Calibri"/>
-                <w:color w:val="000000"/>
-              </w:rPr>
-              <w:t>: Data analysis</w:t>
+              <w:t>Coding Wednesday: Data analysis</w:t>
             </w:r>
           </w:p>
         </w:tc>
@@ -4865,14 +4765,7 @@
                 <w:rFonts w:ascii="Calibri" w:eastAsia="Times New Roman" w:hAnsi="Calibri"/>
                 <w:color w:val="000000"/>
               </w:rPr>
-              <w:t>8</w:t>
-            </w:r>
-            <w:r>
-              <w:rPr>
-                <w:rFonts w:ascii="Calibri" w:eastAsia="Times New Roman" w:hAnsi="Calibri"/>
-                <w:color w:val="000000"/>
-              </w:rPr>
-              <w:t>-Nov-</w:t>
+              <w:t>8-Nov-</w:t>
             </w:r>
             <w:r>
               <w:rPr>
@@ -5000,21 +4893,7 @@
                 <w:rFonts w:ascii="Calibri" w:eastAsia="Times New Roman" w:hAnsi="Calibri"/>
                 <w:color w:val="000000"/>
               </w:rPr>
-              <w:t>1</w:t>
-            </w:r>
-            <w:r>
-              <w:rPr>
-                <w:rFonts w:ascii="Calibri" w:eastAsia="Times New Roman" w:hAnsi="Calibri"/>
-                <w:color w:val="000000"/>
-              </w:rPr>
-              <w:t>0</w:t>
-            </w:r>
-            <w:r>
-              <w:rPr>
-                <w:rFonts w:ascii="Calibri" w:eastAsia="Times New Roman" w:hAnsi="Calibri"/>
-                <w:color w:val="000000"/>
-              </w:rPr>
-              <w:t>-Nov-</w:t>
+              <w:t>10-Nov-</w:t>
             </w:r>
             <w:r>
               <w:rPr>
@@ -5051,21 +4930,7 @@
                 <w:rFonts w:ascii="Calibri" w:eastAsia="Times New Roman" w:hAnsi="Calibri"/>
                 <w:color w:val="000000"/>
               </w:rPr>
-              <w:t xml:space="preserve">Coding </w:t>
-            </w:r>
-            <w:r>
-              <w:rPr>
-                <w:rFonts w:ascii="Calibri" w:eastAsia="Times New Roman" w:hAnsi="Calibri"/>
-                <w:color w:val="000000"/>
-              </w:rPr>
-              <w:t>Wednesday</w:t>
-            </w:r>
-            <w:r>
-              <w:rPr>
-                <w:rFonts w:ascii="Calibri" w:eastAsia="Times New Roman" w:hAnsi="Calibri"/>
-                <w:color w:val="000000"/>
-              </w:rPr>
-              <w:t>: Graphing</w:t>
+              <w:t>Coding Wednesday: Graphing</w:t>
             </w:r>
           </w:p>
         </w:tc>
@@ -5149,21 +5014,7 @@
                 <w:rFonts w:ascii="Calibri" w:eastAsia="Times New Roman" w:hAnsi="Calibri"/>
                 <w:color w:val="000000"/>
               </w:rPr>
-              <w:t>1</w:t>
-            </w:r>
-            <w:r>
-              <w:rPr>
-                <w:rFonts w:ascii="Calibri" w:eastAsia="Times New Roman" w:hAnsi="Calibri"/>
-                <w:color w:val="000000"/>
-              </w:rPr>
-              <w:t>5</w:t>
-            </w:r>
-            <w:r>
-              <w:rPr>
-                <w:rFonts w:ascii="Calibri" w:eastAsia="Times New Roman" w:hAnsi="Calibri"/>
-                <w:color w:val="000000"/>
-              </w:rPr>
-              <w:t>-Nov-</w:t>
+              <w:t>15-Nov-</w:t>
             </w:r>
             <w:r>
               <w:rPr>
@@ -5284,14 +5135,7 @@
                 <w:rFonts w:ascii="Calibri" w:eastAsia="Times New Roman" w:hAnsi="Calibri"/>
                 <w:color w:val="000000"/>
               </w:rPr>
-              <w:t>17</w:t>
-            </w:r>
-            <w:r>
-              <w:rPr>
-                <w:rFonts w:ascii="Calibri" w:eastAsia="Times New Roman" w:hAnsi="Calibri"/>
-                <w:color w:val="000000"/>
-              </w:rPr>
-              <w:t>-Nov-</w:t>
+              <w:t>17-Nov-</w:t>
             </w:r>
             <w:r>
               <w:rPr>
@@ -5328,21 +5172,7 @@
                 <w:rFonts w:ascii="Calibri" w:eastAsia="Times New Roman" w:hAnsi="Calibri"/>
                 <w:color w:val="000000"/>
               </w:rPr>
-              <w:t xml:space="preserve">Coding </w:t>
-            </w:r>
-            <w:r>
-              <w:rPr>
-                <w:rFonts w:ascii="Calibri" w:eastAsia="Times New Roman" w:hAnsi="Calibri"/>
-                <w:color w:val="000000"/>
-              </w:rPr>
-              <w:t>Wednesday</w:t>
-            </w:r>
-            <w:r>
-              <w:rPr>
-                <w:rFonts w:ascii="Calibri" w:eastAsia="Times New Roman" w:hAnsi="Calibri"/>
-                <w:color w:val="000000"/>
-              </w:rPr>
-              <w:t>: Graphing</w:t>
+              <w:t>Coding Wednesday: Graphing</w:t>
             </w:r>
           </w:p>
         </w:tc>
@@ -5427,21 +5257,7 @@
                 <w:rFonts w:ascii="Calibri" w:eastAsia="Times New Roman" w:hAnsi="Calibri"/>
                 <w:color w:val="000000"/>
               </w:rPr>
-              <w:t>2</w:t>
-            </w:r>
-            <w:r>
-              <w:rPr>
-                <w:rFonts w:ascii="Calibri" w:eastAsia="Times New Roman" w:hAnsi="Calibri"/>
-                <w:color w:val="000000"/>
-              </w:rPr>
-              <w:t>2</w:t>
-            </w:r>
-            <w:r>
-              <w:rPr>
-                <w:rFonts w:ascii="Calibri" w:eastAsia="Times New Roman" w:hAnsi="Calibri"/>
-                <w:color w:val="000000"/>
-              </w:rPr>
-              <w:t>-Nov-</w:t>
+              <w:t>22-Nov-</w:t>
             </w:r>
             <w:r>
               <w:rPr>
@@ -5563,21 +5379,7 @@
                 <w:rFonts w:ascii="Calibri" w:eastAsia="Times New Roman" w:hAnsi="Calibri"/>
                 <w:color w:val="000000"/>
               </w:rPr>
-              <w:t>2</w:t>
-            </w:r>
-            <w:r>
-              <w:rPr>
-                <w:rFonts w:ascii="Calibri" w:eastAsia="Times New Roman" w:hAnsi="Calibri"/>
-                <w:color w:val="000000"/>
-              </w:rPr>
-              <w:t>4</w:t>
-            </w:r>
-            <w:r>
-              <w:rPr>
-                <w:rFonts w:ascii="Calibri" w:eastAsia="Times New Roman" w:hAnsi="Calibri"/>
-                <w:color w:val="000000"/>
-              </w:rPr>
-              <w:t>-Nov-</w:t>
+              <w:t>24-Nov-</w:t>
             </w:r>
             <w:r>
               <w:rPr>
@@ -5698,21 +5500,7 @@
                 <w:rFonts w:ascii="Calibri" w:eastAsia="Times New Roman" w:hAnsi="Calibri"/>
                 <w:color w:val="000000"/>
               </w:rPr>
-              <w:t>29</w:t>
-            </w:r>
-            <w:r>
-              <w:rPr>
-                <w:rFonts w:ascii="Calibri" w:eastAsia="Times New Roman" w:hAnsi="Calibri"/>
-                <w:color w:val="000000"/>
-              </w:rPr>
-              <w:t>-</w:t>
-            </w:r>
-            <w:r>
-              <w:rPr>
-                <w:rFonts w:ascii="Calibri" w:eastAsia="Times New Roman" w:hAnsi="Calibri"/>
-                <w:color w:val="000000"/>
-              </w:rPr>
-              <w:t>Nov</w:t>
+              <w:t>29-Nov</w:t>
             </w:r>
             <w:r>
               <w:rPr>
@@ -5832,14 +5620,7 @@
                 <w:rFonts w:ascii="Calibri" w:eastAsia="Times New Roman" w:hAnsi="Calibri"/>
                 <w:color w:val="000000"/>
               </w:rPr>
-              <w:t>1</w:t>
-            </w:r>
-            <w:r>
-              <w:rPr>
-                <w:rFonts w:ascii="Calibri" w:eastAsia="Times New Roman" w:hAnsi="Calibri"/>
-                <w:color w:val="000000"/>
-              </w:rPr>
-              <w:t>-Dec-</w:t>
+              <w:t>1-Dec-</w:t>
             </w:r>
             <w:r>
               <w:rPr>
@@ -5875,21 +5656,7 @@
                 <w:rFonts w:ascii="Calibri" w:eastAsia="Times New Roman" w:hAnsi="Calibri"/>
                 <w:color w:val="000000"/>
               </w:rPr>
-              <w:t xml:space="preserve">Coding </w:t>
-            </w:r>
-            <w:r>
-              <w:rPr>
-                <w:rFonts w:ascii="Calibri" w:eastAsia="Times New Roman" w:hAnsi="Calibri"/>
-                <w:color w:val="000000"/>
-              </w:rPr>
-              <w:t>Wednesday</w:t>
-            </w:r>
-            <w:r>
-              <w:rPr>
-                <w:rFonts w:ascii="Calibri" w:eastAsia="Times New Roman" w:hAnsi="Calibri"/>
-                <w:color w:val="000000"/>
-              </w:rPr>
-              <w:t>: Preparation for presentations</w:t>
+              <w:t>Coding Wednesday: Preparation for presentations</w:t>
             </w:r>
           </w:p>
         </w:tc>
@@ -5972,14 +5739,7 @@
                 <w:rFonts w:ascii="Calibri" w:eastAsia="Times New Roman" w:hAnsi="Calibri"/>
                 <w:color w:val="000000"/>
               </w:rPr>
-              <w:t>6</w:t>
-            </w:r>
-            <w:r>
-              <w:rPr>
-                <w:rFonts w:ascii="Calibri" w:eastAsia="Times New Roman" w:hAnsi="Calibri"/>
-                <w:color w:val="000000"/>
-              </w:rPr>
-              <w:t>-Dec-</w:t>
+              <w:t>6-Dec-</w:t>
             </w:r>
             <w:r>
               <w:rPr>
@@ -6151,8 +5911,6 @@
               </w:rPr>
               <w:t>, cont.</w:t>
             </w:r>
-            <w:bookmarkStart w:id="0" w:name="_GoBack"/>
-            <w:bookmarkEnd w:id="0"/>
           </w:p>
         </w:tc>
         <w:tc>
@@ -6235,7 +5993,6 @@
           <w:b/>
           <w:bCs/>
         </w:rPr>
-        <w:lastRenderedPageBreak/>
         <w:t>Academic Dishonesty</w:t>
       </w:r>
     </w:p>
@@ -6515,7 +6272,21 @@
         <w:rPr>
           <w:bCs/>
         </w:rPr>
-        <w:t>Iowa State University does not discriminate on the basis of race, color, age, ethnicity, religion, national origin, pregnancy, sexual orientation, gender identity, genetic information, sex, marital status, disability, or status as a U.S. Veteran. Inquiries regarding non-discrimination policies may be directed to Office of Equal Opportunity, 3410 Beardshear Hall, 515 Morrill Road, Ames, Iowa 50011, Tel. 515-294-7612,  Hotline 515-294-1222, email </w:t>
+        <w:t xml:space="preserve">Iowa State University does not discriminate on the basis of race, color, age, ethnicity, religion, national origin, pregnancy, sexual orientation, gender identity, genetic information, sex, marital status, disability, or status as a U.S. Veteran. Inquiries regarding non-discrimination policies may be directed to Office of Equal Opportunity, 3410 </w:t>
+      </w:r>
+      <w:proofErr w:type="spellStart"/>
+      <w:r>
+        <w:rPr>
+          <w:bCs/>
+        </w:rPr>
+        <w:t>Beardshear</w:t>
+      </w:r>
+      <w:proofErr w:type="spellEnd"/>
+      <w:r>
+        <w:rPr>
+          <w:bCs/>
+        </w:rPr>
+        <w:t xml:space="preserve"> Hall, 515 Morrill Road, Ames, Iowa 50011, Tel. 515-294-7612,  Hotline 515-294-1222, email </w:t>
       </w:r>
       <w:hyperlink r:id="rId13" w:history="1">
         <w:r>
@@ -6661,7 +6432,14 @@
         <w:rPr>
           <w:bCs/>
         </w:rPr>
-        <w:t>Iowa State University welcomes diversity of religious beliefs and practices, recognizing the contributions differing experiences and viewpoints can bring to the community. There may be times when an academic requirement conflicts with religious observances and practices. If that happens, students may request the reasonable accommodation for religious practices. In all cases, you must put your request in writing. The instructor will review the situation in an effort to provide a reasonable accommodation when possible to do so without fundamentally altering a course. For students, you should first discuss the conflict and your requested accommodation with your professor at the earliest possible time. You or your instructor may also seek assistance from the </w:t>
+        <w:t xml:space="preserve">Iowa State University welcomes diversity of religious beliefs and practices, recognizing the contributions differing experiences and viewpoints can bring to the community. There may be times when an academic requirement conflicts with religious observances and practices. If that happens, students may request the reasonable accommodation for religious practices. In all cases, you must put your request in writing. The instructor will review the situation in an effort to provide a reasonable accommodation when possible to do so without fundamentally altering a course. For students, you should first discuss the conflict and your requested accommodation with your professor at the earliest possible time. You </w:t>
+      </w:r>
+      <w:r>
+        <w:rPr>
+          <w:bCs/>
+        </w:rPr>
+        <w:lastRenderedPageBreak/>
+        <w:t>or your instructor may also seek assistance from the </w:t>
       </w:r>
       <w:hyperlink r:id="rId17" w:history="1">
         <w:r>
@@ -8557,6 +8335,7 @@
   <w:style w:type="character" w:default="1" w:styleId="DefaultParagraphFont">
     <w:name w:val="Default Paragraph Font"/>
     <w:uiPriority w:val="1"/>
+    <w:semiHidden/>
     <w:unhideWhenUsed/>
   </w:style>
   <w:style w:type="table" w:default="1" w:styleId="TableNormal">

</xml_diff>

<commit_message>
add/update files for class
</commit_message>
<xml_diff>
--- a/Course Syllabus_RstatsFall2021.docx
+++ b/Course Syllabus_RstatsFall2021.docx
@@ -2508,6 +2508,13 @@
                 <w:color w:val="000000"/>
               </w:rPr>
             </w:pPr>
+            <w:r>
+              <w:rPr>
+                <w:rFonts w:ascii="Calibri" w:eastAsia="Times New Roman" w:hAnsi="Calibri"/>
+                <w:color w:val="000000"/>
+              </w:rPr>
+              <w:t>11</w:t>
+            </w:r>
           </w:p>
         </w:tc>
       </w:tr>
@@ -2711,14 +2718,7 @@
                 <w:rFonts w:ascii="Calibri" w:eastAsia="Times New Roman" w:hAnsi="Calibri"/>
                 <w:color w:val="000000"/>
               </w:rPr>
-              <w:t xml:space="preserve">, and </w:t>
-            </w:r>
-            <w:r>
-              <w:rPr>
-                <w:rFonts w:ascii="Calibri" w:eastAsia="Times New Roman" w:hAnsi="Calibri"/>
-                <w:color w:val="000000"/>
-              </w:rPr>
-              <w:t>How to use GitHub</w:t>
+              <w:t>, and How to use GitHub</w:t>
             </w:r>
           </w:p>
         </w:tc>
@@ -2987,16 +2987,7 @@
                 <w:rFonts w:ascii="Calibri" w:eastAsia="Times New Roman" w:hAnsi="Calibri"/>
                 <w:color w:val="000000"/>
               </w:rPr>
-              <w:t> Data Ma</w:t>
-            </w:r>
-            <w:bookmarkStart w:id="0" w:name="_GoBack"/>
-            <w:bookmarkEnd w:id="0"/>
-            <w:r>
-              <w:rPr>
-                <w:rFonts w:ascii="Calibri" w:eastAsia="Times New Roman" w:hAnsi="Calibri"/>
-                <w:color w:val="000000"/>
-              </w:rPr>
-              <w:t>nagement Plan</w:t>
+              <w:t> Data Management Plan</w:t>
             </w:r>
           </w:p>
         </w:tc>
@@ -3152,7 +3143,21 @@
                 <w:rFonts w:ascii="Calibri" w:eastAsia="Times New Roman" w:hAnsi="Calibri"/>
                 <w:color w:val="000000"/>
               </w:rPr>
-              <w:t>9,10,14</w:t>
+              <w:t>9,10,1</w:t>
+            </w:r>
+            <w:r>
+              <w:rPr>
+                <w:rFonts w:ascii="Calibri" w:eastAsia="Times New Roman" w:hAnsi="Calibri"/>
+                <w:color w:val="000000"/>
+              </w:rPr>
+              <w:t>2,13</w:t>
+            </w:r>
+            <w:r>
+              <w:rPr>
+                <w:rFonts w:ascii="Calibri" w:eastAsia="Times New Roman" w:hAnsi="Calibri"/>
+                <w:color w:val="000000"/>
+              </w:rPr>
+              <w:t>, 18</w:t>
             </w:r>
           </w:p>
         </w:tc>
@@ -3391,7 +3396,14 @@
                 <w:rFonts w:ascii="Calibri" w:eastAsia="Times New Roman" w:hAnsi="Calibri"/>
                 <w:color w:val="000000"/>
               </w:rPr>
-              <w:t>12,13</w:t>
+              <w:t xml:space="preserve">5, </w:t>
+            </w:r>
+            <w:r>
+              <w:rPr>
+                <w:rFonts w:ascii="Calibri" w:eastAsia="Times New Roman" w:hAnsi="Calibri"/>
+                <w:color w:val="000000"/>
+              </w:rPr>
+              <w:t>14, 15, 16</w:t>
             </w:r>
           </w:p>
         </w:tc>
@@ -3583,7 +3595,16 @@
                 <w:rFonts w:ascii="Calibri" w:eastAsia="Times New Roman" w:hAnsi="Calibri"/>
                 <w:color w:val="000000"/>
               </w:rPr>
-              <w:t xml:space="preserve">Visualizing datasets, intro to ggplot2 </w:t>
+              <w:t>Visualizing datasets, intro to g</w:t>
+            </w:r>
+            <w:bookmarkStart w:id="0" w:name="_GoBack"/>
+            <w:bookmarkEnd w:id="0"/>
+            <w:r>
+              <w:rPr>
+                <w:rFonts w:ascii="Calibri" w:eastAsia="Times New Roman" w:hAnsi="Calibri"/>
+                <w:color w:val="000000"/>
+              </w:rPr>
+              <w:t xml:space="preserve">gplot2 </w:t>
             </w:r>
           </w:p>
         </w:tc>

</xml_diff>